<commit_message>
Added user stories for admin and student
</commit_message>
<xml_diff>
--- a/Proposal_v2.1.docx
+++ b/Proposal_v2.1.docx
@@ -273,25 +273,7 @@
           <w:sz w:val="24"/>
           <w:szCs w:val="24"/>
         </w:rPr>
-        <w:t>; Parents who will have some functionality over the Student(s) associated as their Child(</w:t>
-      </w:r>
-      <w:proofErr w:type="spellStart"/>
-      <w:r>
-        <w:rPr>
-          <w:rFonts w:ascii="Times New Roman" w:hAnsi="Times New Roman" w:cs="Times New Roman"/>
-          <w:sz w:val="24"/>
-          <w:szCs w:val="24"/>
-        </w:rPr>
-        <w:t>ren</w:t>
-      </w:r>
-      <w:proofErr w:type="spellEnd"/>
-      <w:r>
-        <w:rPr>
-          <w:rFonts w:ascii="Times New Roman" w:hAnsi="Times New Roman" w:cs="Times New Roman"/>
-          <w:sz w:val="24"/>
-          <w:szCs w:val="24"/>
-        </w:rPr>
-        <w:t xml:space="preserve">). </w:t>
+        <w:t xml:space="preserve">; Parents who will have some functionality over the Student(s) associated as their Child(ren). </w:t>
       </w:r>
     </w:p>
     <w:p>
@@ -442,16 +424,6 @@
         <w:spacing w:before="240"/>
         <w:rPr>
           <w:rFonts w:ascii="Times New Roman" w:hAnsi="Times New Roman" w:cs="Times New Roman"/>
-          <w:sz w:val="24"/>
-          <w:szCs w:val="24"/>
-        </w:rPr>
-      </w:pPr>
-    </w:p>
-    <w:p>
-      <w:pPr>
-        <w:spacing w:before="240"/>
-        <w:rPr>
-          <w:rFonts w:ascii="Times New Roman" w:hAnsi="Times New Roman" w:cs="Times New Roman"/>
           <w:b/>
           <w:sz w:val="28"/>
           <w:szCs w:val="28"/>
@@ -475,6 +447,7 @@
           <w:sz w:val="28"/>
           <w:szCs w:val="28"/>
         </w:rPr>
+        <w:lastRenderedPageBreak/>
         <w:t>User Stories</w:t>
       </w:r>
     </w:p>
@@ -516,7 +489,6 @@
     </w:p>
     <w:p>
       <w:pPr>
-        <w:spacing w:before="120"/>
         <w:rPr>
           <w:rFonts w:ascii="Times New Roman" w:hAnsi="Times New Roman" w:cs="Times New Roman"/>
           <w:sz w:val="24"/>
@@ -553,43 +525,290 @@
           <w:sz w:val="24"/>
           <w:szCs w:val="24"/>
         </w:rPr>
-        <w:t>best meets my needs of my child(</w:t>
-      </w:r>
-      <w:proofErr w:type="spellStart"/>
-      <w:r>
-        <w:rPr>
-          <w:rFonts w:ascii="Times New Roman" w:hAnsi="Times New Roman" w:cs="Times New Roman"/>
-          <w:sz w:val="24"/>
-          <w:szCs w:val="24"/>
-        </w:rPr>
-        <w:t>ren</w:t>
-      </w:r>
-      <w:proofErr w:type="spellEnd"/>
-      <w:r>
-        <w:rPr>
-          <w:rFonts w:ascii="Times New Roman" w:hAnsi="Times New Roman" w:cs="Times New Roman"/>
-          <w:sz w:val="24"/>
-          <w:szCs w:val="24"/>
-        </w:rPr>
-        <w:t>). Once a tutor has been chosen, I send a request to him/her. Once the tutor accepts my request, we set up a time and place to meet to have a consultation. After that, tutoring sessions are held at a place and during the time we agreed on. Since my child(</w:t>
-      </w:r>
-      <w:proofErr w:type="spellStart"/>
-      <w:r>
-        <w:rPr>
-          <w:rFonts w:ascii="Times New Roman" w:hAnsi="Times New Roman" w:cs="Times New Roman"/>
-          <w:sz w:val="24"/>
-          <w:szCs w:val="24"/>
-        </w:rPr>
-        <w:t>ren</w:t>
-      </w:r>
-      <w:proofErr w:type="spellEnd"/>
-      <w:r>
-        <w:rPr>
-          <w:rFonts w:ascii="Times New Roman" w:hAnsi="Times New Roman" w:cs="Times New Roman"/>
-          <w:sz w:val="24"/>
-          <w:szCs w:val="24"/>
-        </w:rPr>
-        <w:t xml:space="preserve">) are still too young to use the web application, I get notified to confirm that each tutoring session has been held, as well as notifications for upcoming sessions.  </w:t>
+        <w:t>best meets my needs of my child(ren). Once a tutor has been chose</w:t>
+      </w:r>
+      <w:r>
+        <w:rPr>
+          <w:rFonts w:ascii="Times New Roman" w:hAnsi="Times New Roman" w:cs="Times New Roman"/>
+          <w:sz w:val="24"/>
+          <w:szCs w:val="24"/>
+        </w:rPr>
+        <w:t>n and he/she has accepted</w:t>
+      </w:r>
+      <w:r>
+        <w:rPr>
+          <w:rFonts w:ascii="Times New Roman" w:hAnsi="Times New Roman" w:cs="Times New Roman"/>
+          <w:sz w:val="24"/>
+          <w:szCs w:val="24"/>
+        </w:rPr>
+        <w:t xml:space="preserve"> my request, we set up a time and place to meet to have a consultation. After that, tutoring sessions are held at a plac</w:t>
+      </w:r>
+      <w:r>
+        <w:rPr>
+          <w:rFonts w:ascii="Times New Roman" w:hAnsi="Times New Roman" w:cs="Times New Roman"/>
+          <w:sz w:val="24"/>
+          <w:szCs w:val="24"/>
+        </w:rPr>
+        <w:t>e and during the time we all agree</w:t>
+      </w:r>
+      <w:r>
+        <w:rPr>
+          <w:rFonts w:ascii="Times New Roman" w:hAnsi="Times New Roman" w:cs="Times New Roman"/>
+          <w:sz w:val="24"/>
+          <w:szCs w:val="24"/>
+        </w:rPr>
+        <w:t xml:space="preserve"> on. Since my child(ren) are still too young to use the web application, I get notified to confirm that each tutoring session has been held</w:t>
+      </w:r>
+      <w:r>
+        <w:rPr>
+          <w:rFonts w:ascii="Times New Roman" w:hAnsi="Times New Roman" w:cs="Times New Roman"/>
+          <w:sz w:val="24"/>
+          <w:szCs w:val="24"/>
+        </w:rPr>
+        <w:t xml:space="preserve"> to ensure we do not get over- or </w:t>
+      </w:r>
+      <w:r>
+        <w:rPr>
+          <w:rFonts w:ascii="Times New Roman" w:hAnsi="Times New Roman" w:cs="Times New Roman"/>
+          <w:sz w:val="24"/>
+          <w:szCs w:val="24"/>
+        </w:rPr>
+        <w:t>undercharged,</w:t>
+      </w:r>
+      <w:r>
+        <w:rPr>
+          <w:rFonts w:ascii="Times New Roman" w:hAnsi="Times New Roman" w:cs="Times New Roman"/>
+          <w:sz w:val="24"/>
+          <w:szCs w:val="24"/>
+        </w:rPr>
+        <w:t xml:space="preserve"> as well as notifications for upcoming sessions</w:t>
+      </w:r>
+      <w:r>
+        <w:rPr>
+          <w:rFonts w:ascii="Times New Roman" w:hAnsi="Times New Roman" w:cs="Times New Roman"/>
+          <w:sz w:val="24"/>
+          <w:szCs w:val="24"/>
+        </w:rPr>
+        <w:t xml:space="preserve"> as reminders</w:t>
+      </w:r>
+      <w:r>
+        <w:rPr>
+          <w:rFonts w:ascii="Times New Roman" w:hAnsi="Times New Roman" w:cs="Times New Roman"/>
+          <w:sz w:val="24"/>
+          <w:szCs w:val="24"/>
+        </w:rPr>
+        <w:t xml:space="preserve">.  </w:t>
+      </w:r>
+    </w:p>
+    <w:p>
+      <w:pPr>
+        <w:spacing w:before="240" w:after="0"/>
+        <w:rPr>
+          <w:rFonts w:ascii="Times New Roman" w:hAnsi="Times New Roman" w:cs="Times New Roman"/>
+          <w:sz w:val="24"/>
+          <w:szCs w:val="24"/>
+        </w:rPr>
+      </w:pPr>
+      <w:r>
+        <w:rPr>
+          <w:rFonts w:ascii="Times New Roman" w:hAnsi="Times New Roman" w:cs="Times New Roman"/>
+          <w:sz w:val="24"/>
+          <w:szCs w:val="24"/>
+        </w:rPr>
+        <w:t>Tutor:</w:t>
+      </w:r>
+    </w:p>
+    <w:p>
+      <w:pPr>
+        <w:rPr>
+          <w:rFonts w:ascii="Times New Roman" w:hAnsi="Times New Roman" w:cs="Times New Roman"/>
+          <w:sz w:val="24"/>
+          <w:szCs w:val="24"/>
+        </w:rPr>
+      </w:pPr>
+      <w:r>
+        <w:rPr>
+          <w:rFonts w:ascii="Times New Roman" w:hAnsi="Times New Roman" w:cs="Times New Roman"/>
+          <w:sz w:val="24"/>
+          <w:szCs w:val="24"/>
+        </w:rPr>
+        <w:t>As a Tutor, I can choose my wage rate</w:t>
+      </w:r>
+      <w:r>
+        <w:rPr>
+          <w:rFonts w:ascii="Times New Roman" w:hAnsi="Times New Roman" w:cs="Times New Roman"/>
+          <w:sz w:val="24"/>
+          <w:szCs w:val="24"/>
+        </w:rPr>
+        <w:t xml:space="preserve"> based on my skill level and years of experience</w:t>
+      </w:r>
+      <w:r>
+        <w:rPr>
+          <w:rFonts w:ascii="Times New Roman" w:hAnsi="Times New Roman" w:cs="Times New Roman"/>
+          <w:sz w:val="24"/>
+          <w:szCs w:val="24"/>
+        </w:rPr>
+        <w:t>, available time interval</w:t>
+      </w:r>
+      <w:r>
+        <w:rPr>
+          <w:rFonts w:ascii="Times New Roman" w:hAnsi="Times New Roman" w:cs="Times New Roman"/>
+          <w:sz w:val="24"/>
+          <w:szCs w:val="24"/>
+        </w:rPr>
+        <w:t xml:space="preserve">, subjects </w:t>
+      </w:r>
+      <w:r>
+        <w:rPr>
+          <w:rFonts w:ascii="Times New Roman" w:hAnsi="Times New Roman" w:cs="Times New Roman"/>
+          <w:sz w:val="24"/>
+          <w:szCs w:val="24"/>
+        </w:rPr>
+        <w:t xml:space="preserve">and grade levels </w:t>
+      </w:r>
+      <w:r>
+        <w:rPr>
+          <w:rFonts w:ascii="Times New Roman" w:hAnsi="Times New Roman" w:cs="Times New Roman"/>
+          <w:sz w:val="24"/>
+          <w:szCs w:val="24"/>
+        </w:rPr>
+        <w:t xml:space="preserve">to tutor, and upload the information in one posting to the website. </w:t>
+      </w:r>
+      <w:r>
+        <w:rPr>
+          <w:rFonts w:ascii="Times New Roman" w:hAnsi="Times New Roman" w:cs="Times New Roman"/>
+          <w:sz w:val="24"/>
+          <w:szCs w:val="24"/>
+        </w:rPr>
+        <w:t xml:space="preserve">When I get a request from students or their parents, we discuss and set up tutoring schedules. As I continue </w:t>
+      </w:r>
+      <w:r>
+        <w:rPr>
+          <w:rFonts w:ascii="Times New Roman" w:hAnsi="Times New Roman" w:cs="Times New Roman"/>
+          <w:sz w:val="24"/>
+          <w:szCs w:val="24"/>
+        </w:rPr>
+        <w:t xml:space="preserve">to </w:t>
+      </w:r>
+      <w:r>
+        <w:rPr>
+          <w:rFonts w:ascii="Times New Roman" w:hAnsi="Times New Roman" w:cs="Times New Roman"/>
+          <w:sz w:val="24"/>
+          <w:szCs w:val="24"/>
+        </w:rPr>
+        <w:t xml:space="preserve">tutor the student, I </w:t>
+      </w:r>
+      <w:r>
+        <w:rPr>
+          <w:rFonts w:ascii="Times New Roman" w:hAnsi="Times New Roman" w:cs="Times New Roman"/>
+          <w:sz w:val="24"/>
+          <w:szCs w:val="24"/>
+        </w:rPr>
+        <w:t xml:space="preserve">can </w:t>
+      </w:r>
+      <w:r>
+        <w:rPr>
+          <w:rFonts w:ascii="Times New Roman" w:hAnsi="Times New Roman" w:cs="Times New Roman"/>
+          <w:sz w:val="24"/>
+          <w:szCs w:val="24"/>
+        </w:rPr>
+        <w:t xml:space="preserve">check </w:t>
+      </w:r>
+      <w:r>
+        <w:rPr>
+          <w:rFonts w:ascii="Times New Roman" w:hAnsi="Times New Roman" w:cs="Times New Roman"/>
+          <w:sz w:val="24"/>
+          <w:szCs w:val="24"/>
+        </w:rPr>
+        <w:t xml:space="preserve">my tutoring hours </w:t>
+      </w:r>
+      <w:r>
+        <w:rPr>
+          <w:rFonts w:ascii="Times New Roman" w:hAnsi="Times New Roman" w:cs="Times New Roman"/>
+          <w:sz w:val="24"/>
+          <w:szCs w:val="24"/>
+        </w:rPr>
+        <w:t>o</w:t>
+      </w:r>
+      <w:r>
+        <w:rPr>
+          <w:rFonts w:ascii="Times New Roman" w:hAnsi="Times New Roman" w:cs="Times New Roman"/>
+          <w:sz w:val="24"/>
+          <w:szCs w:val="24"/>
+        </w:rPr>
+        <w:t xml:space="preserve">n the website to ensure </w:t>
+      </w:r>
+      <w:r>
+        <w:rPr>
+          <w:rFonts w:ascii="Times New Roman" w:hAnsi="Times New Roman" w:cs="Times New Roman"/>
+          <w:sz w:val="24"/>
+          <w:szCs w:val="24"/>
+        </w:rPr>
+        <w:t xml:space="preserve">that the correct amount of </w:t>
+      </w:r>
+      <w:r>
+        <w:rPr>
+          <w:rFonts w:ascii="Times New Roman" w:hAnsi="Times New Roman" w:cs="Times New Roman"/>
+          <w:sz w:val="24"/>
+          <w:szCs w:val="24"/>
+        </w:rPr>
+        <w:t>pay</w:t>
+      </w:r>
+      <w:r>
+        <w:rPr>
+          <w:rFonts w:ascii="Times New Roman" w:hAnsi="Times New Roman" w:cs="Times New Roman"/>
+          <w:sz w:val="24"/>
+          <w:szCs w:val="24"/>
+        </w:rPr>
+        <w:t xml:space="preserve"> has been transferred</w:t>
+      </w:r>
+      <w:r>
+        <w:rPr>
+          <w:rFonts w:ascii="Times New Roman" w:hAnsi="Times New Roman" w:cs="Times New Roman"/>
+          <w:sz w:val="24"/>
+          <w:szCs w:val="24"/>
+        </w:rPr>
+        <w:t xml:space="preserve"> to my bank account. If there are</w:t>
+      </w:r>
+      <w:r>
+        <w:rPr>
+          <w:rFonts w:ascii="Times New Roman" w:hAnsi="Times New Roman" w:cs="Times New Roman"/>
+          <w:sz w:val="24"/>
+          <w:szCs w:val="24"/>
+        </w:rPr>
+        <w:t xml:space="preserve"> any problem</w:t>
+      </w:r>
+      <w:r>
+        <w:rPr>
+          <w:rFonts w:ascii="Times New Roman" w:hAnsi="Times New Roman" w:cs="Times New Roman"/>
+          <w:sz w:val="24"/>
+          <w:szCs w:val="24"/>
+        </w:rPr>
+        <w:t>s</w:t>
+      </w:r>
+      <w:r>
+        <w:rPr>
+          <w:rFonts w:ascii="Times New Roman" w:hAnsi="Times New Roman" w:cs="Times New Roman"/>
+          <w:sz w:val="24"/>
+          <w:szCs w:val="24"/>
+        </w:rPr>
+        <w:t xml:space="preserve"> regarding payroll, I </w:t>
+      </w:r>
+      <w:r>
+        <w:rPr>
+          <w:rFonts w:ascii="Times New Roman" w:hAnsi="Times New Roman" w:cs="Times New Roman"/>
+          <w:sz w:val="24"/>
+          <w:szCs w:val="24"/>
+        </w:rPr>
+        <w:t>can contact the Admin, Student or the P</w:t>
+      </w:r>
+      <w:r>
+        <w:rPr>
+          <w:rFonts w:ascii="Times New Roman" w:hAnsi="Times New Roman" w:cs="Times New Roman"/>
+          <w:sz w:val="24"/>
+          <w:szCs w:val="24"/>
+        </w:rPr>
+        <w:t>arent.</w:t>
       </w:r>
     </w:p>
     <w:p>
@@ -607,7 +826,7 @@
           <w:sz w:val="24"/>
           <w:szCs w:val="24"/>
         </w:rPr>
-        <w:t>Tutor:</w:t>
+        <w:t xml:space="preserve">Student: </w:t>
       </w:r>
     </w:p>
     <w:p>
@@ -625,26 +844,102 @@
           <w:sz w:val="24"/>
           <w:szCs w:val="24"/>
         </w:rPr>
-        <w:t>As a Tutor, I can choose my wage rate, available time interval</w:t>
-      </w:r>
-      <w:r>
-        <w:rPr>
-          <w:rFonts w:ascii="Times New Roman" w:hAnsi="Times New Roman" w:cs="Times New Roman"/>
-          <w:sz w:val="24"/>
-          <w:szCs w:val="24"/>
-        </w:rPr>
-        <w:t xml:space="preserve">, subjects to tutor, grade level of the student, and upload the information in one posting to the website. </w:t>
-      </w:r>
-      <w:r>
-        <w:rPr>
-          <w:rFonts w:ascii="Times New Roman" w:hAnsi="Times New Roman" w:cs="Times New Roman"/>
-          <w:sz w:val="24"/>
-          <w:szCs w:val="24"/>
-        </w:rPr>
-        <w:t>When I get a request from students or their parents, we discuss and set up tutoring schedules. As I continue tutoring the student, I check on the website and my bank account that the correct amount of wage has been transferred. If there is any problem regarding payroll, I contact the Admin, student or the parent.</w:t>
+        <w:t>As a Student, I can choose a tutor that’s best qualified for my tutoring needs and still meets my budget. Once the tutor I’ve chosen has accepted my request, we set up a time and place to m</w:t>
       </w:r>
       <w:bookmarkStart w:id="0" w:name="_GoBack"/>
       <w:bookmarkEnd w:id="0"/>
+      <w:r>
+        <w:rPr>
+          <w:rFonts w:ascii="Times New Roman" w:hAnsi="Times New Roman" w:cs="Times New Roman"/>
+          <w:sz w:val="24"/>
+          <w:szCs w:val="24"/>
+        </w:rPr>
+        <w:t>eet for our tutoring sessions that work for both of us. I get notifications from the website for reminders for upcoming sessions and confirmations for the previous session, to ensure I won’</w:t>
+      </w:r>
+      <w:r>
+        <w:rPr>
+          <w:rFonts w:ascii="Times New Roman" w:hAnsi="Times New Roman" w:cs="Times New Roman"/>
+          <w:sz w:val="24"/>
+          <w:szCs w:val="24"/>
+        </w:rPr>
+        <w:t>t over-</w:t>
+      </w:r>
+      <w:r>
+        <w:rPr>
+          <w:rFonts w:ascii="Times New Roman" w:hAnsi="Times New Roman" w:cs="Times New Roman"/>
+          <w:sz w:val="24"/>
+          <w:szCs w:val="24"/>
+        </w:rPr>
+        <w:t xml:space="preserve"> or underpay. </w:t>
+      </w:r>
+    </w:p>
+    <w:p>
+      <w:pPr>
+        <w:spacing w:before="240"/>
+        <w:rPr>
+          <w:rFonts w:ascii="Times New Roman" w:hAnsi="Times New Roman" w:cs="Times New Roman"/>
+          <w:sz w:val="24"/>
+          <w:szCs w:val="24"/>
+        </w:rPr>
+      </w:pPr>
+      <w:r>
+        <w:rPr>
+          <w:rFonts w:ascii="Times New Roman" w:hAnsi="Times New Roman" w:cs="Times New Roman"/>
+          <w:sz w:val="24"/>
+          <w:szCs w:val="24"/>
+        </w:rPr>
+        <w:t>Admin:</w:t>
+      </w:r>
+    </w:p>
+    <w:p>
+      <w:pPr>
+        <w:spacing w:before="240"/>
+        <w:rPr>
+          <w:rFonts w:ascii="Times New Roman" w:hAnsi="Times New Roman" w:cs="Times New Roman"/>
+          <w:sz w:val="24"/>
+          <w:szCs w:val="24"/>
+        </w:rPr>
+      </w:pPr>
+      <w:r>
+        <w:rPr>
+          <w:rFonts w:ascii="Times New Roman" w:hAnsi="Times New Roman" w:cs="Times New Roman"/>
+          <w:sz w:val="24"/>
+          <w:szCs w:val="24"/>
+        </w:rPr>
+        <w:t>As an Admin, I supervise all activities for the clients (Students and Parents) and Tutors t</w:t>
+      </w:r>
+      <w:r>
+        <w:rPr>
+          <w:rFonts w:ascii="Times New Roman" w:hAnsi="Times New Roman" w:cs="Times New Roman"/>
+          <w:sz w:val="24"/>
+          <w:szCs w:val="24"/>
+        </w:rPr>
+        <w:t xml:space="preserve">o ensure all is going smoothly, such as ensuring the pay is the same for both the client and their corresponding tutor. </w:t>
+      </w:r>
+      <w:r>
+        <w:rPr>
+          <w:rFonts w:ascii="Times New Roman" w:hAnsi="Times New Roman" w:cs="Times New Roman"/>
+          <w:sz w:val="24"/>
+          <w:szCs w:val="24"/>
+        </w:rPr>
+        <w:t>Should that happen</w:t>
+      </w:r>
+      <w:r>
+        <w:rPr>
+          <w:rFonts w:ascii="Times New Roman" w:hAnsi="Times New Roman" w:cs="Times New Roman"/>
+          <w:sz w:val="24"/>
+          <w:szCs w:val="24"/>
+        </w:rPr>
+        <w:t>,</w:t>
+      </w:r>
+      <w:r>
+        <w:rPr>
+          <w:rFonts w:ascii="Times New Roman" w:hAnsi="Times New Roman" w:cs="Times New Roman"/>
+          <w:sz w:val="24"/>
+          <w:szCs w:val="24"/>
+        </w:rPr>
+        <w:t xml:space="preserve"> I will be contacted by either the client or Tutor, and I will go over all the tutoring sessions that took place with both parties separately through e-mail or phone to investigate the issue. I, as an Admin, can also create an account for a new Tutor once they’re hired. </w:t>
+      </w:r>
     </w:p>
     <w:p>
       <w:pPr>

</xml_diff>